<commit_message>
Fix de Entregables (Columna Descripcion)
</commit_message>
<xml_diff>
--- a/docs/plan-de-proyecto/Lista de entregables.docx
+++ b/docs/plan-de-proyecto/Lista de entregables.docx
@@ -13,17 +13,17 @@
         <w:t>entregables (Primera Iteración)</w:t>
       </w:r>
     </w:p>
-    <w:p/>
     <w:tbl>
       <w:tblPr>
         <w:tblStyle w:val="Tabladelista6concolores-nfasis1"/>
-        <w:tblW w:w="10805" w:type="dxa"/>
+        <w:tblW w:w="14400" w:type="dxa"/>
         <w:tblLook w:val="04A0" w:firstRow="1" w:lastRow="0" w:firstColumn="1" w:lastColumn="0" w:noHBand="0" w:noVBand="1"/>
       </w:tblPr>
       <w:tblGrid>
-        <w:gridCol w:w="562"/>
-        <w:gridCol w:w="4962"/>
-        <w:gridCol w:w="5281"/>
+        <w:gridCol w:w="560"/>
+        <w:gridCol w:w="4486"/>
+        <w:gridCol w:w="4582"/>
+        <w:gridCol w:w="4772"/>
       </w:tblGrid>
       <w:tr>
         <w:trPr>
@@ -33,7 +33,7 @@
         <w:tc>
           <w:tcPr>
             <w:cnfStyle w:val="001000000000" w:firstRow="0" w:lastRow="0" w:firstColumn="1" w:lastColumn="0" w:oddVBand="0" w:evenVBand="0" w:oddHBand="0" w:evenHBand="0" w:firstRowFirstColumn="0" w:firstRowLastColumn="0" w:lastRowFirstColumn="0" w:lastRowLastColumn="0"/>
-            <w:tcW w:w="562" w:type="dxa"/>
+            <w:tcW w:w="560" w:type="dxa"/>
           </w:tcPr>
           <w:p>
             <w:pPr>
@@ -49,7 +49,7 @@
         </w:tc>
         <w:tc>
           <w:tcPr>
-            <w:tcW w:w="4962" w:type="dxa"/>
+            <w:tcW w:w="4486" w:type="dxa"/>
           </w:tcPr>
           <w:p>
             <w:pPr>
@@ -66,21 +66,32 @@
         </w:tc>
         <w:tc>
           <w:tcPr>
-            <w:tcW w:w="5281" w:type="dxa"/>
+            <w:tcW w:w="4582" w:type="dxa"/>
           </w:tcPr>
           <w:p>
             <w:pPr>
               <w:jc w:val="center"/>
               <w:cnfStyle w:val="100000000000" w:firstRow="1" w:lastRow="0" w:firstColumn="0" w:lastColumn="0" w:oddVBand="0" w:evenVBand="0" w:oddHBand="0" w:evenHBand="0" w:firstRowFirstColumn="0" w:firstRowLastColumn="0" w:lastRowFirstColumn="0" w:lastRowLastColumn="0"/>
+            </w:pPr>
+            <w:r>
+              <w:t>Descripción</w:t>
+            </w:r>
+          </w:p>
+        </w:tc>
+        <w:tc>
+          <w:tcPr>
+            <w:tcW w:w="4772" w:type="dxa"/>
+          </w:tcPr>
+          <w:p>
+            <w:pPr>
+              <w:jc w:val="center"/>
+              <w:cnfStyle w:val="100000000000" w:firstRow="1" w:lastRow="0" w:firstColumn="0" w:lastColumn="0" w:oddVBand="0" w:evenVBand="0" w:oddHBand="0" w:evenHBand="0" w:firstRowFirstColumn="0" w:firstRowLastColumn="0" w:lastRowFirstColumn="0" w:lastRowLastColumn="0"/>
               <w:rPr>
                 <w:b w:val="0"/>
               </w:rPr>
             </w:pPr>
             <w:r>
-              <w:t>Responsable</w:t>
-            </w:r>
-            <w:r>
-              <w:t>(s)</w:t>
+              <w:t>Responsable(s)</w:t>
             </w:r>
           </w:p>
         </w:tc>
@@ -93,9 +104,10 @@
         <w:tc>
           <w:tcPr>
             <w:cnfStyle w:val="001000000000" w:firstRow="0" w:lastRow="0" w:firstColumn="1" w:lastColumn="0" w:oddVBand="0" w:evenVBand="0" w:oddHBand="0" w:evenHBand="0" w:firstRowFirstColumn="0" w:firstRowLastColumn="0" w:lastRowFirstColumn="0" w:lastRowLastColumn="0"/>
-            <w:tcW w:w="562" w:type="dxa"/>
-          </w:tcPr>
-          <w:p>
+            <w:tcW w:w="560" w:type="dxa"/>
+          </w:tcPr>
+          <w:p>
+            <w:bookmarkStart w:id="0" w:name="_GoBack" w:colFirst="2" w:colLast="2"/>
             <w:r>
               <w:t>001</w:t>
             </w:r>
@@ -103,7 +115,7 @@
         </w:tc>
         <w:tc>
           <w:tcPr>
-            <w:tcW w:w="4962" w:type="dxa"/>
+            <w:tcW w:w="4486" w:type="dxa"/>
           </w:tcPr>
           <w:p>
             <w:pPr>
@@ -122,7 +134,39 @@
         </w:tc>
         <w:tc>
           <w:tcPr>
-            <w:tcW w:w="5281" w:type="dxa"/>
+            <w:tcW w:w="4582" w:type="dxa"/>
+          </w:tcPr>
+          <w:p>
+            <w:pPr>
+              <w:jc w:val="both"/>
+              <w:cnfStyle w:val="000000100000" w:firstRow="0" w:lastRow="0" w:firstColumn="0" w:lastColumn="0" w:oddVBand="0" w:evenVBand="0" w:oddHBand="1" w:evenHBand="0" w:firstRowFirstColumn="0" w:firstRowLastColumn="0" w:lastRowFirstColumn="0" w:lastRowLastColumn="0"/>
+              <w:rPr>
+                <w:rFonts w:asciiTheme="majorHAnsi" w:hAnsiTheme="majorHAnsi" w:cstheme="majorHAnsi"/>
+              </w:rPr>
+            </w:pPr>
+            <w:r>
+              <w:rPr>
+                <w:rFonts w:asciiTheme="majorHAnsi" w:hAnsiTheme="majorHAnsi" w:cstheme="majorHAnsi"/>
+              </w:rPr>
+              <w:t>Definición del objetivo que se persigue con el proyecto</w:t>
+            </w:r>
+            <w:r>
+              <w:rPr>
+                <w:rFonts w:asciiTheme="majorHAnsi" w:hAnsiTheme="majorHAnsi" w:cstheme="majorHAnsi"/>
+              </w:rPr>
+              <w:t>. Además, de una definición del proyecto</w:t>
+            </w:r>
+            <w:r>
+              <w:rPr>
+                <w:rFonts w:asciiTheme="majorHAnsi" w:hAnsiTheme="majorHAnsi" w:cstheme="majorHAnsi"/>
+              </w:rPr>
+              <w:t>.</w:t>
+            </w:r>
+          </w:p>
+        </w:tc>
+        <w:tc>
+          <w:tcPr>
+            <w:tcW w:w="4772" w:type="dxa"/>
           </w:tcPr>
           <w:p>
             <w:pPr>
@@ -141,7 +185,7 @@
         <w:tc>
           <w:tcPr>
             <w:cnfStyle w:val="001000000000" w:firstRow="0" w:lastRow="0" w:firstColumn="1" w:lastColumn="0" w:oddVBand="0" w:evenVBand="0" w:oddHBand="0" w:evenHBand="0" w:firstRowFirstColumn="0" w:firstRowLastColumn="0" w:lastRowFirstColumn="0" w:lastRowLastColumn="0"/>
-            <w:tcW w:w="562" w:type="dxa"/>
+            <w:tcW w:w="560" w:type="dxa"/>
           </w:tcPr>
           <w:p>
             <w:r>
@@ -151,7 +195,7 @@
         </w:tc>
         <w:tc>
           <w:tcPr>
-            <w:tcW w:w="4962" w:type="dxa"/>
+            <w:tcW w:w="4486" w:type="dxa"/>
           </w:tcPr>
           <w:p>
             <w:pPr>
@@ -170,7 +214,27 @@
         </w:tc>
         <w:tc>
           <w:tcPr>
-            <w:tcW w:w="5281" w:type="dxa"/>
+            <w:tcW w:w="4582" w:type="dxa"/>
+          </w:tcPr>
+          <w:p>
+            <w:pPr>
+              <w:jc w:val="both"/>
+              <w:cnfStyle w:val="000000000000" w:firstRow="0" w:lastRow="0" w:firstColumn="0" w:lastColumn="0" w:oddVBand="0" w:evenVBand="0" w:oddHBand="0" w:evenHBand="0" w:firstRowFirstColumn="0" w:firstRowLastColumn="0" w:lastRowFirstColumn="0" w:lastRowLastColumn="0"/>
+              <w:rPr>
+                <w:rFonts w:asciiTheme="majorHAnsi" w:hAnsiTheme="majorHAnsi" w:cstheme="majorHAnsi"/>
+              </w:rPr>
+            </w:pPr>
+            <w:r>
+              <w:rPr>
+                <w:rFonts w:asciiTheme="majorHAnsi" w:hAnsiTheme="majorHAnsi" w:cstheme="majorHAnsi"/>
+              </w:rPr>
+              <w:t>Lista de todos los entregables para el Cliente.</w:t>
+            </w:r>
+          </w:p>
+        </w:tc>
+        <w:tc>
+          <w:tcPr>
+            <w:tcW w:w="4772" w:type="dxa"/>
           </w:tcPr>
           <w:p>
             <w:pPr>
@@ -190,7 +254,7 @@
         <w:tc>
           <w:tcPr>
             <w:cnfStyle w:val="001000000000" w:firstRow="0" w:lastRow="0" w:firstColumn="1" w:lastColumn="0" w:oddVBand="0" w:evenVBand="0" w:oddHBand="0" w:evenHBand="0" w:firstRowFirstColumn="0" w:firstRowLastColumn="0" w:lastRowFirstColumn="0" w:lastRowLastColumn="0"/>
-            <w:tcW w:w="562" w:type="dxa"/>
+            <w:tcW w:w="560" w:type="dxa"/>
           </w:tcPr>
           <w:p>
             <w:r>
@@ -200,7 +264,7 @@
         </w:tc>
         <w:tc>
           <w:tcPr>
-            <w:tcW w:w="4962" w:type="dxa"/>
+            <w:tcW w:w="4486" w:type="dxa"/>
           </w:tcPr>
           <w:p>
             <w:pPr>
@@ -219,7 +283,27 @@
         </w:tc>
         <w:tc>
           <w:tcPr>
-            <w:tcW w:w="5281" w:type="dxa"/>
+            <w:tcW w:w="4582" w:type="dxa"/>
+          </w:tcPr>
+          <w:p>
+            <w:pPr>
+              <w:jc w:val="both"/>
+              <w:cnfStyle w:val="000000100000" w:firstRow="0" w:lastRow="0" w:firstColumn="0" w:lastColumn="0" w:oddVBand="0" w:evenVBand="0" w:oddHBand="1" w:evenHBand="0" w:firstRowFirstColumn="0" w:firstRowLastColumn="0" w:lastRowFirstColumn="0" w:lastRowLastColumn="0"/>
+              <w:rPr>
+                <w:rFonts w:asciiTheme="majorHAnsi" w:hAnsiTheme="majorHAnsi" w:cstheme="majorHAnsi"/>
+              </w:rPr>
+            </w:pPr>
+            <w:r>
+              <w:rPr>
+                <w:rFonts w:asciiTheme="majorHAnsi" w:hAnsiTheme="majorHAnsi" w:cstheme="majorHAnsi"/>
+              </w:rPr>
+              <w:t>Modelos de proceso de negocio actual de Hipocrates.</w:t>
+            </w:r>
+          </w:p>
+        </w:tc>
+        <w:tc>
+          <w:tcPr>
+            <w:tcW w:w="4772" w:type="dxa"/>
           </w:tcPr>
           <w:p>
             <w:pPr>
@@ -238,7 +322,7 @@
         <w:tc>
           <w:tcPr>
             <w:cnfStyle w:val="001000000000" w:firstRow="0" w:lastRow="0" w:firstColumn="1" w:lastColumn="0" w:oddVBand="0" w:evenVBand="0" w:oddHBand="0" w:evenHBand="0" w:firstRowFirstColumn="0" w:firstRowLastColumn="0" w:lastRowFirstColumn="0" w:lastRowLastColumn="0"/>
-            <w:tcW w:w="562" w:type="dxa"/>
+            <w:tcW w:w="560" w:type="dxa"/>
           </w:tcPr>
           <w:p>
             <w:r>
@@ -248,7 +332,7 @@
         </w:tc>
         <w:tc>
           <w:tcPr>
-            <w:tcW w:w="4962" w:type="dxa"/>
+            <w:tcW w:w="4486" w:type="dxa"/>
           </w:tcPr>
           <w:p>
             <w:pPr>
@@ -267,7 +351,35 @@
         </w:tc>
         <w:tc>
           <w:tcPr>
-            <w:tcW w:w="5281" w:type="dxa"/>
+            <w:tcW w:w="4582" w:type="dxa"/>
+          </w:tcPr>
+          <w:p>
+            <w:pPr>
+              <w:jc w:val="both"/>
+              <w:cnfStyle w:val="000000000000" w:firstRow="0" w:lastRow="0" w:firstColumn="0" w:lastColumn="0" w:oddVBand="0" w:evenVBand="0" w:oddHBand="0" w:evenHBand="0" w:firstRowFirstColumn="0" w:firstRowLastColumn="0" w:lastRowFirstColumn="0" w:lastRowLastColumn="0"/>
+              <w:rPr>
+                <w:rFonts w:asciiTheme="majorHAnsi" w:hAnsiTheme="majorHAnsi" w:cstheme="majorHAnsi"/>
+              </w:rPr>
+            </w:pPr>
+            <w:r>
+              <w:rPr>
+                <w:rFonts w:asciiTheme="majorHAnsi" w:hAnsiTheme="majorHAnsi" w:cstheme="majorHAnsi"/>
+                <w:color w:val="auto"/>
+                <w:shd w:val="clear" w:color="auto" w:fill="FFFFFF"/>
+              </w:rPr>
+              <w:t>D</w:t>
+            </w:r>
+            <w:r>
+              <w:rPr>
+                <w:rFonts w:asciiTheme="majorHAnsi" w:hAnsiTheme="majorHAnsi" w:cstheme="majorHAnsi"/>
+              </w:rPr>
+              <w:t>escripción de la estructura jerárquica interna del proyecto</w:t>
+            </w:r>
+          </w:p>
+        </w:tc>
+        <w:tc>
+          <w:tcPr>
+            <w:tcW w:w="4772" w:type="dxa"/>
           </w:tcPr>
           <w:p>
             <w:pPr>
@@ -287,7 +399,7 @@
         <w:tc>
           <w:tcPr>
             <w:cnfStyle w:val="001000000000" w:firstRow="0" w:lastRow="0" w:firstColumn="1" w:lastColumn="0" w:oddVBand="0" w:evenVBand="0" w:oddHBand="0" w:evenHBand="0" w:firstRowFirstColumn="0" w:firstRowLastColumn="0" w:lastRowFirstColumn="0" w:lastRowLastColumn="0"/>
-            <w:tcW w:w="562" w:type="dxa"/>
+            <w:tcW w:w="560" w:type="dxa"/>
           </w:tcPr>
           <w:p>
             <w:r>
@@ -297,26 +409,79 @@
         </w:tc>
         <w:tc>
           <w:tcPr>
-            <w:tcW w:w="4962" w:type="dxa"/>
-          </w:tcPr>
-          <w:p>
-            <w:pPr>
-              <w:cnfStyle w:val="000000100000" w:firstRow="0" w:lastRow="0" w:firstColumn="0" w:lastColumn="0" w:oddVBand="0" w:evenVBand="0" w:oddHBand="1" w:evenHBand="0" w:firstRowFirstColumn="0" w:firstRowLastColumn="0" w:lastRowFirstColumn="0" w:lastRowLastColumn="0"/>
-              <w:rPr>
-                <w:rFonts w:asciiTheme="majorHAnsi" w:hAnsiTheme="majorHAnsi" w:cstheme="majorHAnsi"/>
-              </w:rPr>
-            </w:pPr>
-            <w:r>
-              <w:rPr>
-                <w:rFonts w:asciiTheme="majorHAnsi" w:hAnsiTheme="majorHAnsi" w:cstheme="majorHAnsi"/>
-              </w:rPr>
-              <w:t>Interfaces e Interacciones</w:t>
-            </w:r>
-          </w:p>
-        </w:tc>
-        <w:tc>
-          <w:tcPr>
-            <w:tcW w:w="5281" w:type="dxa"/>
+            <w:tcW w:w="4486" w:type="dxa"/>
+          </w:tcPr>
+          <w:p>
+            <w:pPr>
+              <w:cnfStyle w:val="000000100000" w:firstRow="0" w:lastRow="0" w:firstColumn="0" w:lastColumn="0" w:oddVBand="0" w:evenVBand="0" w:oddHBand="1" w:evenHBand="0" w:firstRowFirstColumn="0" w:firstRowLastColumn="0" w:lastRowFirstColumn="0" w:lastRowLastColumn="0"/>
+              <w:rPr>
+                <w:rFonts w:asciiTheme="majorHAnsi" w:hAnsiTheme="majorHAnsi" w:cstheme="majorHAnsi"/>
+              </w:rPr>
+            </w:pPr>
+            <w:r>
+              <w:rPr>
+                <w:rFonts w:asciiTheme="majorHAnsi" w:hAnsiTheme="majorHAnsi" w:cstheme="majorHAnsi"/>
+              </w:rPr>
+              <w:t>Interfaces</w:t>
+            </w:r>
+            <w:r>
+              <w:rPr>
+                <w:rFonts w:asciiTheme="majorHAnsi" w:hAnsiTheme="majorHAnsi" w:cstheme="majorHAnsi"/>
+              </w:rPr>
+              <w:t xml:space="preserve"> </w:t>
+            </w:r>
+            <w:r>
+              <w:rPr>
+                <w:rFonts w:asciiTheme="majorHAnsi" w:hAnsiTheme="majorHAnsi" w:cstheme="majorHAnsi"/>
+              </w:rPr>
+              <w:t xml:space="preserve"> e Interacciones</w:t>
+            </w:r>
+          </w:p>
+        </w:tc>
+        <w:tc>
+          <w:tcPr>
+            <w:tcW w:w="4582" w:type="dxa"/>
+          </w:tcPr>
+          <w:p>
+            <w:pPr>
+              <w:jc w:val="both"/>
+              <w:cnfStyle w:val="000000100000" w:firstRow="0" w:lastRow="0" w:firstColumn="0" w:lastColumn="0" w:oddVBand="0" w:evenVBand="0" w:oddHBand="1" w:evenHBand="0" w:firstRowFirstColumn="0" w:firstRowLastColumn="0" w:lastRowFirstColumn="0" w:lastRowLastColumn="0"/>
+              <w:rPr>
+                <w:rFonts w:asciiTheme="majorHAnsi" w:hAnsiTheme="majorHAnsi" w:cstheme="majorHAnsi"/>
+              </w:rPr>
+            </w:pPr>
+            <w:r>
+              <w:rPr>
+                <w:rFonts w:asciiTheme="majorHAnsi" w:hAnsiTheme="majorHAnsi" w:cstheme="majorHAnsi"/>
+              </w:rPr>
+              <w:t xml:space="preserve"> </w:t>
+            </w:r>
+            <w:r>
+              <w:rPr>
+                <w:rFonts w:asciiTheme="majorHAnsi" w:hAnsiTheme="majorHAnsi" w:cstheme="majorHAnsi"/>
+              </w:rPr>
+              <w:t>En esta sección se describen los procedimientos administrativos y de gestión entre el proyecto y:</w:t>
+            </w:r>
+          </w:p>
+          <w:p>
+            <w:pPr>
+              <w:jc w:val="both"/>
+              <w:cnfStyle w:val="000000100000" w:firstRow="0" w:lastRow="0" w:firstColumn="0" w:lastColumn="0" w:oddVBand="0" w:evenVBand="0" w:oddHBand="1" w:evenHBand="0" w:firstRowFirstColumn="0" w:firstRowLastColumn="0" w:lastRowFirstColumn="0" w:lastRowLastColumn="0"/>
+              <w:rPr>
+                <w:rFonts w:asciiTheme="majorHAnsi" w:hAnsiTheme="majorHAnsi" w:cstheme="majorHAnsi"/>
+              </w:rPr>
+            </w:pPr>
+            <w:r>
+              <w:rPr>
+                <w:rFonts w:asciiTheme="majorHAnsi" w:hAnsiTheme="majorHAnsi" w:cstheme="majorHAnsi"/>
+              </w:rPr>
+              <w:t xml:space="preserve"> El Cliente, Gestión de configuración, Gestión de calidad y Verificación.</w:t>
+            </w:r>
+          </w:p>
+        </w:tc>
+        <w:tc>
+          <w:tcPr>
+            <w:tcW w:w="4772" w:type="dxa"/>
           </w:tcPr>
           <w:p>
             <w:pPr>
@@ -335,7 +500,7 @@
         <w:tc>
           <w:tcPr>
             <w:cnfStyle w:val="001000000000" w:firstRow="0" w:lastRow="0" w:firstColumn="1" w:lastColumn="0" w:oddVBand="0" w:evenVBand="0" w:oddHBand="0" w:evenHBand="0" w:firstRowFirstColumn="0" w:firstRowLastColumn="0" w:lastRowFirstColumn="0" w:lastRowLastColumn="0"/>
-            <w:tcW w:w="562" w:type="dxa"/>
+            <w:tcW w:w="560" w:type="dxa"/>
           </w:tcPr>
           <w:p>
             <w:r>
@@ -345,7 +510,7 @@
         </w:tc>
         <w:tc>
           <w:tcPr>
-            <w:tcW w:w="4962" w:type="dxa"/>
+            <w:tcW w:w="4486" w:type="dxa"/>
           </w:tcPr>
           <w:p>
             <w:pPr>
@@ -364,7 +529,36 @@
         </w:tc>
         <w:tc>
           <w:tcPr>
-            <w:tcW w:w="5281" w:type="dxa"/>
+            <w:tcW w:w="4582" w:type="dxa"/>
+          </w:tcPr>
+          <w:p>
+            <w:pPr>
+              <w:jc w:val="both"/>
+              <w:cnfStyle w:val="000000000000" w:firstRow="0" w:lastRow="0" w:firstColumn="0" w:lastColumn="0" w:oddVBand="0" w:evenVBand="0" w:oddHBand="0" w:evenHBand="0" w:firstRowFirstColumn="0" w:firstRowLastColumn="0" w:lastRowFirstColumn="0" w:lastRowLastColumn="0"/>
+              <w:rPr>
+                <w:rFonts w:asciiTheme="majorHAnsi" w:hAnsiTheme="majorHAnsi" w:cstheme="majorHAnsi"/>
+              </w:rPr>
+            </w:pPr>
+            <w:r>
+              <w:rPr>
+                <w:rFonts w:asciiTheme="majorHAnsi" w:hAnsiTheme="majorHAnsi" w:cstheme="majorHAnsi"/>
+              </w:rPr>
+              <w:t>Se identifican las actividades más relevantes en el proyecto, los responsables de dichas actividades y los involucrados.</w:t>
+            </w:r>
+          </w:p>
+          <w:p>
+            <w:pPr>
+              <w:jc w:val="both"/>
+              <w:cnfStyle w:val="000000000000" w:firstRow="0" w:lastRow="0" w:firstColumn="0" w:lastColumn="0" w:oddVBand="0" w:evenVBand="0" w:oddHBand="0" w:evenHBand="0" w:firstRowFirstColumn="0" w:firstRowLastColumn="0" w:lastRowFirstColumn="0" w:lastRowLastColumn="0"/>
+              <w:rPr>
+                <w:rFonts w:asciiTheme="majorHAnsi" w:hAnsiTheme="majorHAnsi" w:cstheme="majorHAnsi"/>
+              </w:rPr>
+            </w:pPr>
+          </w:p>
+        </w:tc>
+        <w:tc>
+          <w:tcPr>
+            <w:tcW w:w="4772" w:type="dxa"/>
           </w:tcPr>
           <w:p>
             <w:pPr>
@@ -384,7 +578,7 @@
         <w:tc>
           <w:tcPr>
             <w:cnfStyle w:val="001000000000" w:firstRow="0" w:lastRow="0" w:firstColumn="1" w:lastColumn="0" w:oddVBand="0" w:evenVBand="0" w:oddHBand="0" w:evenHBand="0" w:firstRowFirstColumn="0" w:firstRowLastColumn="0" w:lastRowFirstColumn="0" w:lastRowLastColumn="0"/>
-            <w:tcW w:w="562" w:type="dxa"/>
+            <w:tcW w:w="560" w:type="dxa"/>
           </w:tcPr>
           <w:p>
             <w:r>
@@ -394,7 +588,7 @@
         </w:tc>
         <w:tc>
           <w:tcPr>
-            <w:tcW w:w="4962" w:type="dxa"/>
+            <w:tcW w:w="4486" w:type="dxa"/>
           </w:tcPr>
           <w:p>
             <w:pPr>
@@ -413,7 +607,36 @@
         </w:tc>
         <w:tc>
           <w:tcPr>
-            <w:tcW w:w="5281" w:type="dxa"/>
+            <w:tcW w:w="4582" w:type="dxa"/>
+          </w:tcPr>
+          <w:p>
+            <w:pPr>
+              <w:jc w:val="both"/>
+              <w:cnfStyle w:val="000000100000" w:firstRow="0" w:lastRow="0" w:firstColumn="0" w:lastColumn="0" w:oddVBand="0" w:evenVBand="0" w:oddHBand="1" w:evenHBand="0" w:firstRowFirstColumn="0" w:firstRowLastColumn="0" w:lastRowFirstColumn="0" w:lastRowLastColumn="0"/>
+              <w:rPr>
+                <w:rFonts w:asciiTheme="majorHAnsi" w:hAnsiTheme="majorHAnsi" w:cstheme="majorHAnsi"/>
+              </w:rPr>
+            </w:pPr>
+            <w:r>
+              <w:rPr>
+                <w:rFonts w:asciiTheme="majorHAnsi" w:hAnsiTheme="majorHAnsi" w:cstheme="majorHAnsi"/>
+              </w:rPr>
+              <w:t>Especificación  de  las  condiciones  que  se  asumen  para  el  proyecto,  eventos externos de los que se depende y restricciones del proyecto.</w:t>
+            </w:r>
+          </w:p>
+          <w:p>
+            <w:pPr>
+              <w:jc w:val="both"/>
+              <w:cnfStyle w:val="000000100000" w:firstRow="0" w:lastRow="0" w:firstColumn="0" w:lastColumn="0" w:oddVBand="0" w:evenVBand="0" w:oddHBand="1" w:evenHBand="0" w:firstRowFirstColumn="0" w:firstRowLastColumn="0" w:lastRowFirstColumn="0" w:lastRowLastColumn="0"/>
+              <w:rPr>
+                <w:rFonts w:asciiTheme="majorHAnsi" w:hAnsiTheme="majorHAnsi" w:cstheme="majorHAnsi"/>
+              </w:rPr>
+            </w:pPr>
+          </w:p>
+        </w:tc>
+        <w:tc>
+          <w:tcPr>
+            <w:tcW w:w="4772" w:type="dxa"/>
           </w:tcPr>
           <w:p>
             <w:pPr>
@@ -432,7 +655,7 @@
         <w:tc>
           <w:tcPr>
             <w:cnfStyle w:val="001000000000" w:firstRow="0" w:lastRow="0" w:firstColumn="1" w:lastColumn="0" w:oddVBand="0" w:evenVBand="0" w:oddHBand="0" w:evenHBand="0" w:firstRowFirstColumn="0" w:firstRowLastColumn="0" w:lastRowFirstColumn="0" w:lastRowLastColumn="0"/>
-            <w:tcW w:w="562" w:type="dxa"/>
+            <w:tcW w:w="560" w:type="dxa"/>
           </w:tcPr>
           <w:p>
             <w:r>
@@ -442,7 +665,7 @@
         </w:tc>
         <w:tc>
           <w:tcPr>
-            <w:tcW w:w="4962" w:type="dxa"/>
+            <w:tcW w:w="4486" w:type="dxa"/>
           </w:tcPr>
           <w:p>
             <w:pPr>
@@ -461,7 +684,27 @@
         </w:tc>
         <w:tc>
           <w:tcPr>
-            <w:tcW w:w="5281" w:type="dxa"/>
+            <w:tcW w:w="4582" w:type="dxa"/>
+          </w:tcPr>
+          <w:p>
+            <w:pPr>
+              <w:jc w:val="both"/>
+              <w:cnfStyle w:val="000000000000" w:firstRow="0" w:lastRow="0" w:firstColumn="0" w:lastColumn="0" w:oddVBand="0" w:evenVBand="0" w:oddHBand="0" w:evenHBand="0" w:firstRowFirstColumn="0" w:firstRowLastColumn="0" w:lastRowFirstColumn="0" w:lastRowLastColumn="0"/>
+              <w:rPr>
+                <w:rFonts w:asciiTheme="majorHAnsi" w:hAnsiTheme="majorHAnsi" w:cstheme="majorHAnsi"/>
+              </w:rPr>
+            </w:pPr>
+            <w:r>
+              <w:rPr>
+                <w:rFonts w:asciiTheme="majorHAnsi" w:hAnsiTheme="majorHAnsi" w:cstheme="majorHAnsi"/>
+              </w:rPr>
+              <w:t>Identificación y administración de riesgos.</w:t>
+            </w:r>
+          </w:p>
+        </w:tc>
+        <w:tc>
+          <w:tcPr>
+            <w:tcW w:w="4772" w:type="dxa"/>
           </w:tcPr>
           <w:p>
             <w:pPr>
@@ -481,7 +724,7 @@
         <w:tc>
           <w:tcPr>
             <w:cnfStyle w:val="001000000000" w:firstRow="0" w:lastRow="0" w:firstColumn="1" w:lastColumn="0" w:oddVBand="0" w:evenVBand="0" w:oddHBand="0" w:evenHBand="0" w:firstRowFirstColumn="0" w:firstRowLastColumn="0" w:lastRowFirstColumn="0" w:lastRowLastColumn="0"/>
-            <w:tcW w:w="562" w:type="dxa"/>
+            <w:tcW w:w="560" w:type="dxa"/>
           </w:tcPr>
           <w:p>
             <w:r>
@@ -491,7 +734,7 @@
         </w:tc>
         <w:tc>
           <w:tcPr>
-            <w:tcW w:w="4962" w:type="dxa"/>
+            <w:tcW w:w="4486" w:type="dxa"/>
           </w:tcPr>
           <w:p>
             <w:pPr>
@@ -504,7 +747,27 @@
         </w:tc>
         <w:tc>
           <w:tcPr>
-            <w:tcW w:w="5281" w:type="dxa"/>
+            <w:tcW w:w="4582" w:type="dxa"/>
+          </w:tcPr>
+          <w:p>
+            <w:pPr>
+              <w:jc w:val="both"/>
+              <w:cnfStyle w:val="000000100000" w:firstRow="0" w:lastRow="0" w:firstColumn="0" w:lastColumn="0" w:oddVBand="0" w:evenVBand="0" w:oddHBand="1" w:evenHBand="0" w:firstRowFirstColumn="0" w:firstRowLastColumn="0" w:lastRowFirstColumn="0" w:lastRowLastColumn="0"/>
+              <w:rPr>
+                <w:rFonts w:asciiTheme="majorHAnsi" w:hAnsiTheme="majorHAnsi" w:cstheme="majorHAnsi"/>
+              </w:rPr>
+            </w:pPr>
+            <w:r>
+              <w:rPr>
+                <w:rFonts w:asciiTheme="majorHAnsi" w:hAnsiTheme="majorHAnsi" w:cstheme="majorHAnsi"/>
+              </w:rPr>
+              <w:t>Mecanismos de monitoreo y control de  las  actividades  de  Gestión  de  calidad.</w:t>
+            </w:r>
+          </w:p>
+        </w:tc>
+        <w:tc>
+          <w:tcPr>
+            <w:tcW w:w="4772" w:type="dxa"/>
           </w:tcPr>
           <w:p>
             <w:pPr>
@@ -523,7 +786,7 @@
         <w:tc>
           <w:tcPr>
             <w:cnfStyle w:val="001000000000" w:firstRow="0" w:lastRow="0" w:firstColumn="1" w:lastColumn="0" w:oddVBand="0" w:evenVBand="0" w:oddHBand="0" w:evenHBand="0" w:firstRowFirstColumn="0" w:firstRowLastColumn="0" w:lastRowFirstColumn="0" w:lastRowLastColumn="0"/>
-            <w:tcW w:w="562" w:type="dxa"/>
+            <w:tcW w:w="560" w:type="dxa"/>
           </w:tcPr>
           <w:p>
             <w:r>
@@ -533,7 +796,7 @@
         </w:tc>
         <w:tc>
           <w:tcPr>
-            <w:tcW w:w="4962" w:type="dxa"/>
+            <w:tcW w:w="4486" w:type="dxa"/>
           </w:tcPr>
           <w:p>
             <w:pPr>
@@ -546,7 +809,39 @@
         </w:tc>
         <w:tc>
           <w:tcPr>
-            <w:tcW w:w="5281" w:type="dxa"/>
+            <w:tcW w:w="4582" w:type="dxa"/>
+          </w:tcPr>
+          <w:p>
+            <w:pPr>
+              <w:jc w:val="both"/>
+              <w:cnfStyle w:val="000000000000" w:firstRow="0" w:lastRow="0" w:firstColumn="0" w:lastColumn="0" w:oddVBand="0" w:evenVBand="0" w:oddHBand="0" w:evenHBand="0" w:firstRowFirstColumn="0" w:firstRowLastColumn="0" w:lastRowFirstColumn="0" w:lastRowLastColumn="0"/>
+              <w:rPr>
+                <w:rFonts w:asciiTheme="majorHAnsi" w:hAnsiTheme="majorHAnsi" w:cstheme="majorHAnsi"/>
+              </w:rPr>
+            </w:pPr>
+            <w:r>
+              <w:rPr>
+                <w:rFonts w:asciiTheme="majorHAnsi" w:hAnsiTheme="majorHAnsi" w:cstheme="majorHAnsi"/>
+              </w:rPr>
+              <w:t xml:space="preserve">Mecanismos de monitoreo y control de  las  actividades  de  Gestión  de  </w:t>
+            </w:r>
+            <w:r>
+              <w:rPr>
+                <w:rFonts w:asciiTheme="majorHAnsi" w:hAnsiTheme="majorHAnsi" w:cstheme="majorHAnsi"/>
+              </w:rPr>
+              <w:t>configuración</w:t>
+            </w:r>
+            <w:r>
+              <w:rPr>
+                <w:rFonts w:asciiTheme="majorHAnsi" w:hAnsiTheme="majorHAnsi" w:cstheme="majorHAnsi"/>
+              </w:rPr>
+              <w:t>.</w:t>
+            </w:r>
+          </w:p>
+        </w:tc>
+        <w:tc>
+          <w:tcPr>
+            <w:tcW w:w="4772" w:type="dxa"/>
           </w:tcPr>
           <w:p>
             <w:pPr>
@@ -566,7 +861,7 @@
         <w:tc>
           <w:tcPr>
             <w:cnfStyle w:val="001000000000" w:firstRow="0" w:lastRow="0" w:firstColumn="1" w:lastColumn="0" w:oddVBand="0" w:evenVBand="0" w:oddHBand="0" w:evenHBand="0" w:firstRowFirstColumn="0" w:firstRowLastColumn="0" w:lastRowFirstColumn="0" w:lastRowLastColumn="0"/>
-            <w:tcW w:w="562" w:type="dxa"/>
+            <w:tcW w:w="560" w:type="dxa"/>
           </w:tcPr>
           <w:p>
             <w:r>
@@ -576,7 +871,7 @@
         </w:tc>
         <w:tc>
           <w:tcPr>
-            <w:tcW w:w="4962" w:type="dxa"/>
+            <w:tcW w:w="4486" w:type="dxa"/>
           </w:tcPr>
           <w:p>
             <w:pPr>
@@ -589,7 +884,33 @@
         </w:tc>
         <w:tc>
           <w:tcPr>
-            <w:tcW w:w="5281" w:type="dxa"/>
+            <w:tcW w:w="4582" w:type="dxa"/>
+          </w:tcPr>
+          <w:p>
+            <w:pPr>
+              <w:jc w:val="both"/>
+              <w:cnfStyle w:val="000000100000" w:firstRow="0" w:lastRow="0" w:firstColumn="0" w:lastColumn="0" w:oddVBand="0" w:evenVBand="0" w:oddHBand="1" w:evenHBand="0" w:firstRowFirstColumn="0" w:firstRowLastColumn="0" w:lastRowFirstColumn="0" w:lastRowLastColumn="0"/>
+              <w:rPr>
+                <w:rFonts w:asciiTheme="majorHAnsi" w:hAnsiTheme="majorHAnsi" w:cstheme="majorHAnsi"/>
+              </w:rPr>
+            </w:pPr>
+            <w:r>
+              <w:rPr>
+                <w:rFonts w:asciiTheme="majorHAnsi" w:hAnsiTheme="majorHAnsi" w:cstheme="majorHAnsi"/>
+              </w:rPr>
+              <w:t xml:space="preserve">Mecanismos de monitoreo y control de  las  actividades  de  Gestión  de  </w:t>
+            </w:r>
+            <w:r>
+              <w:rPr>
+                <w:rFonts w:asciiTheme="majorHAnsi" w:hAnsiTheme="majorHAnsi" w:cstheme="majorHAnsi"/>
+              </w:rPr>
+              <w:t>verificación y validación.</w:t>
+            </w:r>
+          </w:p>
+        </w:tc>
+        <w:tc>
+          <w:tcPr>
+            <w:tcW w:w="4772" w:type="dxa"/>
           </w:tcPr>
           <w:p>
             <w:pPr>
@@ -608,7 +929,7 @@
         <w:tc>
           <w:tcPr>
             <w:cnfStyle w:val="001000000000" w:firstRow="0" w:lastRow="0" w:firstColumn="1" w:lastColumn="0" w:oddVBand="0" w:evenVBand="0" w:oddHBand="0" w:evenHBand="0" w:firstRowFirstColumn="0" w:firstRowLastColumn="0" w:lastRowFirstColumn="0" w:lastRowLastColumn="0"/>
-            <w:tcW w:w="562" w:type="dxa"/>
+            <w:tcW w:w="560" w:type="dxa"/>
           </w:tcPr>
           <w:p>
             <w:r>
@@ -618,7 +939,7 @@
         </w:tc>
         <w:tc>
           <w:tcPr>
-            <w:tcW w:w="4962" w:type="dxa"/>
+            <w:tcW w:w="4486" w:type="dxa"/>
           </w:tcPr>
           <w:p>
             <w:pPr>
@@ -631,7 +952,27 @@
         </w:tc>
         <w:tc>
           <w:tcPr>
-            <w:tcW w:w="5281" w:type="dxa"/>
+            <w:tcW w:w="4582" w:type="dxa"/>
+          </w:tcPr>
+          <w:p>
+            <w:pPr>
+              <w:jc w:val="both"/>
+              <w:cnfStyle w:val="000000000000" w:firstRow="0" w:lastRow="0" w:firstColumn="0" w:lastColumn="0" w:oddVBand="0" w:evenVBand="0" w:oddHBand="0" w:evenHBand="0" w:firstRowFirstColumn="0" w:firstRowLastColumn="0" w:lastRowFirstColumn="0" w:lastRowLastColumn="0"/>
+              <w:rPr>
+                <w:rFonts w:asciiTheme="majorHAnsi" w:hAnsiTheme="majorHAnsi" w:cstheme="majorHAnsi"/>
+              </w:rPr>
+            </w:pPr>
+            <w:r>
+              <w:rPr>
+                <w:rFonts w:asciiTheme="majorHAnsi" w:hAnsiTheme="majorHAnsi" w:cstheme="majorHAnsi"/>
+              </w:rPr>
+              <w:t>Mecanismos de monitoreo y control de las actividades de Gestión de proyecto.</w:t>
+            </w:r>
+          </w:p>
+        </w:tc>
+        <w:tc>
+          <w:tcPr>
+            <w:tcW w:w="4772" w:type="dxa"/>
           </w:tcPr>
           <w:p>
             <w:pPr>
@@ -651,7 +992,7 @@
         <w:tc>
           <w:tcPr>
             <w:cnfStyle w:val="001000000000" w:firstRow="0" w:lastRow="0" w:firstColumn="1" w:lastColumn="0" w:oddVBand="0" w:evenVBand="0" w:oddHBand="0" w:evenHBand="0" w:firstRowFirstColumn="0" w:firstRowLastColumn="0" w:lastRowFirstColumn="0" w:lastRowLastColumn="0"/>
-            <w:tcW w:w="562" w:type="dxa"/>
+            <w:tcW w:w="560" w:type="dxa"/>
           </w:tcPr>
           <w:p>
             <w:r>
@@ -661,7 +1002,7 @@
         </w:tc>
         <w:tc>
           <w:tcPr>
-            <w:tcW w:w="4962" w:type="dxa"/>
+            <w:tcW w:w="4486" w:type="dxa"/>
           </w:tcPr>
           <w:p>
             <w:pPr>
@@ -674,7 +1015,36 @@
         </w:tc>
         <w:tc>
           <w:tcPr>
-            <w:tcW w:w="5281" w:type="dxa"/>
+            <w:tcW w:w="4582" w:type="dxa"/>
+          </w:tcPr>
+          <w:p>
+            <w:pPr>
+              <w:jc w:val="both"/>
+              <w:cnfStyle w:val="000000100000" w:firstRow="0" w:lastRow="0" w:firstColumn="0" w:lastColumn="0" w:oddVBand="0" w:evenVBand="0" w:oddHBand="1" w:evenHBand="0" w:firstRowFirstColumn="0" w:firstRowLastColumn="0" w:lastRowFirstColumn="0" w:lastRowLastColumn="0"/>
+              <w:rPr>
+                <w:rFonts w:asciiTheme="majorHAnsi" w:hAnsiTheme="majorHAnsi" w:cstheme="majorHAnsi"/>
+              </w:rPr>
+            </w:pPr>
+            <w:r>
+              <w:rPr>
+                <w:rFonts w:asciiTheme="majorHAnsi" w:hAnsiTheme="majorHAnsi" w:cstheme="majorHAnsi"/>
+              </w:rPr>
+              <w:t>Especificación de Recursos humanos incluyendo la cantidad de personal en el proyecto, asignación  de  roles,  responsables  de  Líneas  de  trabajo  y métodos de entrenamiento y estudio a seguirse.</w:t>
+            </w:r>
+          </w:p>
+          <w:p>
+            <w:pPr>
+              <w:jc w:val="both"/>
+              <w:cnfStyle w:val="000000100000" w:firstRow="0" w:lastRow="0" w:firstColumn="0" w:lastColumn="0" w:oddVBand="0" w:evenVBand="0" w:oddHBand="1" w:evenHBand="0" w:firstRowFirstColumn="0" w:firstRowLastColumn="0" w:lastRowFirstColumn="0" w:lastRowLastColumn="0"/>
+              <w:rPr>
+                <w:rFonts w:asciiTheme="majorHAnsi" w:hAnsiTheme="majorHAnsi" w:cstheme="majorHAnsi"/>
+              </w:rPr>
+            </w:pPr>
+          </w:p>
+        </w:tc>
+        <w:tc>
+          <w:tcPr>
+            <w:tcW w:w="4772" w:type="dxa"/>
           </w:tcPr>
           <w:p>
             <w:pPr>
@@ -693,17 +1063,18 @@
         <w:tc>
           <w:tcPr>
             <w:cnfStyle w:val="001000000000" w:firstRow="0" w:lastRow="0" w:firstColumn="1" w:lastColumn="0" w:oddVBand="0" w:evenVBand="0" w:oddHBand="0" w:evenHBand="0" w:firstRowFirstColumn="0" w:firstRowLastColumn="0" w:lastRowFirstColumn="0" w:lastRowLastColumn="0"/>
-            <w:tcW w:w="562" w:type="dxa"/>
-          </w:tcPr>
-          <w:p>
-            <w:r>
+            <w:tcW w:w="560" w:type="dxa"/>
+          </w:tcPr>
+          <w:p>
+            <w:r>
+              <w:lastRenderedPageBreak/>
               <w:t>014</w:t>
             </w:r>
           </w:p>
         </w:tc>
         <w:tc>
           <w:tcPr>
-            <w:tcW w:w="4962" w:type="dxa"/>
+            <w:tcW w:w="4486" w:type="dxa"/>
           </w:tcPr>
           <w:p>
             <w:pPr>
@@ -716,7 +1087,27 @@
         </w:tc>
         <w:tc>
           <w:tcPr>
-            <w:tcW w:w="5281" w:type="dxa"/>
+            <w:tcW w:w="4582" w:type="dxa"/>
+          </w:tcPr>
+          <w:p>
+            <w:pPr>
+              <w:jc w:val="both"/>
+              <w:cnfStyle w:val="000000000000" w:firstRow="0" w:lastRow="0" w:firstColumn="0" w:lastColumn="0" w:oddVBand="0" w:evenVBand="0" w:oddHBand="0" w:evenHBand="0" w:firstRowFirstColumn="0" w:firstRowLastColumn="0" w:lastRowFirstColumn="0" w:lastRowLastColumn="0"/>
+              <w:rPr>
+                <w:rFonts w:asciiTheme="majorHAnsi" w:hAnsiTheme="majorHAnsi" w:cstheme="majorHAnsi"/>
+              </w:rPr>
+            </w:pPr>
+            <w:r>
+              <w:rPr>
+                <w:rFonts w:asciiTheme="majorHAnsi" w:hAnsiTheme="majorHAnsi" w:cstheme="majorHAnsi"/>
+              </w:rPr>
+              <w:t>Especificación  de  Líneas  de  trabajo  para  las  distintas  actividades que  se deben realizar.</w:t>
+            </w:r>
+          </w:p>
+        </w:tc>
+        <w:tc>
+          <w:tcPr>
+            <w:tcW w:w="4772" w:type="dxa"/>
           </w:tcPr>
           <w:p>
             <w:pPr>
@@ -736,7 +1127,7 @@
         <w:tc>
           <w:tcPr>
             <w:cnfStyle w:val="001000000000" w:firstRow="0" w:lastRow="0" w:firstColumn="1" w:lastColumn="0" w:oddVBand="0" w:evenVBand="0" w:oddHBand="0" w:evenHBand="0" w:firstRowFirstColumn="0" w:firstRowLastColumn="0" w:lastRowFirstColumn="0" w:lastRowLastColumn="0"/>
-            <w:tcW w:w="562" w:type="dxa"/>
+            <w:tcW w:w="560" w:type="dxa"/>
           </w:tcPr>
           <w:p>
             <w:r>
@@ -746,7 +1137,7 @@
         </w:tc>
         <w:tc>
           <w:tcPr>
-            <w:tcW w:w="4962" w:type="dxa"/>
+            <w:tcW w:w="4486" w:type="dxa"/>
           </w:tcPr>
           <w:p>
             <w:pPr>
@@ -759,7 +1150,27 @@
         </w:tc>
         <w:tc>
           <w:tcPr>
-            <w:tcW w:w="5281" w:type="dxa"/>
+            <w:tcW w:w="4582" w:type="dxa"/>
+          </w:tcPr>
+          <w:p>
+            <w:pPr>
+              <w:jc w:val="both"/>
+              <w:cnfStyle w:val="000000100000" w:firstRow="0" w:lastRow="0" w:firstColumn="0" w:lastColumn="0" w:oddVBand="0" w:evenVBand="0" w:oddHBand="1" w:evenHBand="0" w:firstRowFirstColumn="0" w:firstRowLastColumn="0" w:lastRowFirstColumn="0" w:lastRowLastColumn="0"/>
+              <w:rPr>
+                <w:rFonts w:asciiTheme="majorHAnsi" w:hAnsiTheme="majorHAnsi" w:cstheme="majorHAnsi"/>
+              </w:rPr>
+            </w:pPr>
+            <w:r>
+              <w:rPr>
+                <w:rFonts w:asciiTheme="majorHAnsi" w:hAnsiTheme="majorHAnsi" w:cstheme="majorHAnsi"/>
+              </w:rPr>
+              <w:t>Se  establecen  las  dependencias  entre actividades  de  las  distintas Líneas  de Trabajo.</w:t>
+            </w:r>
+          </w:p>
+        </w:tc>
+        <w:tc>
+          <w:tcPr>
+            <w:tcW w:w="4772" w:type="dxa"/>
           </w:tcPr>
           <w:p>
             <w:pPr>
@@ -778,7 +1189,7 @@
         <w:tc>
           <w:tcPr>
             <w:cnfStyle w:val="001000000000" w:firstRow="0" w:lastRow="0" w:firstColumn="1" w:lastColumn="0" w:oddVBand="0" w:evenVBand="0" w:oddHBand="0" w:evenHBand="0" w:firstRowFirstColumn="0" w:firstRowLastColumn="0" w:lastRowFirstColumn="0" w:lastRowLastColumn="0"/>
-            <w:tcW w:w="562" w:type="dxa"/>
+            <w:tcW w:w="560" w:type="dxa"/>
           </w:tcPr>
           <w:p>
             <w:r>
@@ -788,7 +1199,7 @@
         </w:tc>
         <w:tc>
           <w:tcPr>
-            <w:tcW w:w="4962" w:type="dxa"/>
+            <w:tcW w:w="4486" w:type="dxa"/>
           </w:tcPr>
           <w:p>
             <w:pPr>
@@ -801,7 +1212,27 @@
         </w:tc>
         <w:tc>
           <w:tcPr>
-            <w:tcW w:w="5281" w:type="dxa"/>
+            <w:tcW w:w="4582" w:type="dxa"/>
+          </w:tcPr>
+          <w:p>
+            <w:pPr>
+              <w:jc w:val="both"/>
+              <w:cnfStyle w:val="000000000000" w:firstRow="0" w:lastRow="0" w:firstColumn="0" w:lastColumn="0" w:oddVBand="0" w:evenVBand="0" w:oddHBand="0" w:evenHBand="0" w:firstRowFirstColumn="0" w:firstRowLastColumn="0" w:lastRowFirstColumn="0" w:lastRowLastColumn="0"/>
+              <w:rPr>
+                <w:rFonts w:asciiTheme="majorHAnsi" w:hAnsiTheme="majorHAnsi" w:cstheme="majorHAnsi"/>
+              </w:rPr>
+            </w:pPr>
+            <w:r>
+              <w:rPr>
+                <w:rFonts w:asciiTheme="majorHAnsi" w:hAnsiTheme="majorHAnsi" w:cstheme="majorHAnsi"/>
+              </w:rPr>
+              <w:t>Estimación  de  la  asignación  de  recursos  humanos  a  las  distintas  Líneas  de trabajo a través de la duración del proyecto.</w:t>
+            </w:r>
+          </w:p>
+        </w:tc>
+        <w:tc>
+          <w:tcPr>
+            <w:tcW w:w="4772" w:type="dxa"/>
           </w:tcPr>
           <w:p>
             <w:pPr>
@@ -821,7 +1252,7 @@
         <w:tc>
           <w:tcPr>
             <w:cnfStyle w:val="001000000000" w:firstRow="0" w:lastRow="0" w:firstColumn="1" w:lastColumn="0" w:oddVBand="0" w:evenVBand="0" w:oddHBand="0" w:evenHBand="0" w:firstRowFirstColumn="0" w:firstRowLastColumn="0" w:lastRowFirstColumn="0" w:lastRowLastColumn="0"/>
-            <w:tcW w:w="562" w:type="dxa"/>
+            <w:tcW w:w="560" w:type="dxa"/>
           </w:tcPr>
           <w:p>
             <w:r>
@@ -831,7 +1262,7 @@
         </w:tc>
         <w:tc>
           <w:tcPr>
-            <w:tcW w:w="4962" w:type="dxa"/>
+            <w:tcW w:w="4486" w:type="dxa"/>
           </w:tcPr>
           <w:p>
             <w:pPr>
@@ -844,7 +1275,27 @@
         </w:tc>
         <w:tc>
           <w:tcPr>
-            <w:tcW w:w="5281" w:type="dxa"/>
+            <w:tcW w:w="4582" w:type="dxa"/>
+          </w:tcPr>
+          <w:p>
+            <w:pPr>
+              <w:jc w:val="both"/>
+              <w:cnfStyle w:val="000000100000" w:firstRow="0" w:lastRow="0" w:firstColumn="0" w:lastColumn="0" w:oddVBand="0" w:evenVBand="0" w:oddHBand="1" w:evenHBand="0" w:firstRowFirstColumn="0" w:firstRowLastColumn="0" w:lastRowFirstColumn="0" w:lastRowLastColumn="0"/>
+              <w:rPr>
+                <w:rFonts w:asciiTheme="majorHAnsi" w:hAnsiTheme="majorHAnsi" w:cstheme="majorHAnsi"/>
+              </w:rPr>
+            </w:pPr>
+            <w:r>
+              <w:rPr>
+                <w:rFonts w:asciiTheme="majorHAnsi" w:hAnsiTheme="majorHAnsi" w:cstheme="majorHAnsi"/>
+              </w:rPr>
+              <w:t>Cronograma   para   las   distintas   actividades   del   proyecto.</w:t>
+            </w:r>
+          </w:p>
+        </w:tc>
+        <w:tc>
+          <w:tcPr>
+            <w:tcW w:w="4772" w:type="dxa"/>
           </w:tcPr>
           <w:p>
             <w:pPr>
@@ -856,15 +1307,17 @@
           </w:p>
         </w:tc>
       </w:tr>
+      <w:bookmarkEnd w:id="0"/>
     </w:tbl>
-    <w:p/>
     <w:p>
       <w:pPr>
-        <w:pStyle w:val="Ttulo1"/>
+        <w:sectPr>
+          <w:pgSz w:w="15840" w:h="12240" w:orient="landscape"/>
+          <w:pgMar w:top="720" w:right="720" w:bottom="720" w:left="720" w:header="709" w:footer="709" w:gutter="0"/>
+          <w:cols w:space="708"/>
+          <w:docGrid w:linePitch="360"/>
+        </w:sectPr>
       </w:pPr>
-      <w:r>
-        <w:br w:type="page"/>
-      </w:r>
     </w:p>
     <w:p/>
     <w:p>
@@ -1054,12 +1507,7 @@
               <w:cnfStyle w:val="000000100000" w:firstRow="0" w:lastRow="0" w:firstColumn="0" w:lastColumn="0" w:oddVBand="0" w:evenVBand="0" w:oddHBand="1" w:evenHBand="0" w:firstRowFirstColumn="0" w:firstRowLastColumn="0" w:lastRowFirstColumn="0" w:lastRowLastColumn="0"/>
             </w:pPr>
             <w:r>
-              <w:t>Módulo agendamien</w:t>
-            </w:r>
-            <w:bookmarkStart w:id="0" w:name="_GoBack"/>
-            <w:bookmarkEnd w:id="0"/>
-            <w:r>
-              <w:t>to de horas</w:t>
+              <w:t>Módulo agendamiento de horas</w:t>
             </w:r>
           </w:p>
         </w:tc>
@@ -1153,15 +1601,7 @@
               <w:cnfStyle w:val="000000100000" w:firstRow="0" w:lastRow="0" w:firstColumn="0" w:lastColumn="0" w:oddVBand="0" w:evenVBand="0" w:oddHBand="1" w:evenHBand="0" w:firstRowFirstColumn="0" w:firstRowLastColumn="0" w:lastRowFirstColumn="0" w:lastRowLastColumn="0"/>
             </w:pPr>
             <w:r>
-              <w:t xml:space="preserve">Sección que le pide datos adicionales al paciente con hora </w:t>
-            </w:r>
-            <w:proofErr w:type="spellStart"/>
-            <w:r>
-              <w:t>agendada</w:t>
-            </w:r>
-            <w:proofErr w:type="spellEnd"/>
-            <w:r>
-              <w:t xml:space="preserve">. También le da su número de atención y avisa al personal necesario para que se prepare. </w:t>
+              <w:t xml:space="preserve">Sección que le pide datos adicionales al paciente con hora agendada. También le da su número de atención y avisa al personal necesario para que se prepare. </w:t>
             </w:r>
           </w:p>
         </w:tc>
@@ -1370,15 +1810,7 @@
               <w:cnfStyle w:val="000000000000" w:firstRow="0" w:lastRow="0" w:firstColumn="0" w:lastColumn="0" w:oddVBand="0" w:evenVBand="0" w:oddHBand="0" w:evenHBand="0" w:firstRowFirstColumn="0" w:firstRowLastColumn="0" w:lastRowFirstColumn="0" w:lastRowLastColumn="0"/>
             </w:pPr>
             <w:r>
-              <w:t xml:space="preserve">Sección que permite anular una atención </w:t>
-            </w:r>
-            <w:proofErr w:type="spellStart"/>
-            <w:r>
-              <w:t>agendada</w:t>
-            </w:r>
-            <w:proofErr w:type="spellEnd"/>
-            <w:r>
-              <w:t>. Genera una nota de crédito, devolución de dinero y actualización del monto total.</w:t>
+              <w:t>Sección que permite anular una atención agendada. Genera una nota de crédito, devolución de dinero y actualización del monto total.</w:t>
             </w:r>
           </w:p>
         </w:tc>
@@ -1975,7 +2407,6 @@
   <w:style w:type="character" w:default="1" w:styleId="Fuentedeprrafopredeter">
     <w:name w:val="Default Paragraph Font"/>
     <w:uiPriority w:val="1"/>
-    <w:semiHidden/>
     <w:unhideWhenUsed/>
   </w:style>
   <w:style w:type="table" w:default="1" w:styleId="Tablanormal">
@@ -2021,7 +2452,6 @@
       <w:spacing w:after="0" w:line="240" w:lineRule="auto"/>
     </w:pPr>
     <w:tblPr>
-      <w:tblInd w:w="0" w:type="dxa"/>
       <w:tblBorders>
         <w:top w:val="single" w:sz="4" w:space="0" w:color="auto"/>
         <w:left w:val="single" w:sz="4" w:space="0" w:color="auto"/>
@@ -2030,12 +2460,6 @@
         <w:insideH w:val="single" w:sz="4" w:space="0" w:color="auto"/>
         <w:insideV w:val="single" w:sz="4" w:space="0" w:color="auto"/>
       </w:tblBorders>
-      <w:tblCellMar>
-        <w:top w:w="0" w:type="dxa"/>
-        <w:left w:w="108" w:type="dxa"/>
-        <w:bottom w:w="0" w:type="dxa"/>
-        <w:right w:w="108" w:type="dxa"/>
-      </w:tblCellMar>
     </w:tblPr>
   </w:style>
   <w:style w:type="table" w:styleId="Tablanormal5">
@@ -2049,13 +2473,6 @@
     <w:tblPr>
       <w:tblStyleRowBandSize w:val="1"/>
       <w:tblStyleColBandSize w:val="1"/>
-      <w:tblInd w:w="0" w:type="dxa"/>
-      <w:tblCellMar>
-        <w:top w:w="0" w:type="dxa"/>
-        <w:left w:w="108" w:type="dxa"/>
-        <w:bottom w:w="0" w:type="dxa"/>
-        <w:right w:w="108" w:type="dxa"/>
-      </w:tblCellMar>
     </w:tblPr>
     <w:tblStylePr w:type="firstRow">
       <w:rPr>
@@ -2179,17 +2596,10 @@
     <w:tblPr>
       <w:tblStyleRowBandSize w:val="1"/>
       <w:tblStyleColBandSize w:val="1"/>
-      <w:tblInd w:w="0" w:type="dxa"/>
       <w:tblBorders>
         <w:top w:val="single" w:sz="4" w:space="0" w:color="5B9BD5" w:themeColor="accent1"/>
         <w:bottom w:val="single" w:sz="4" w:space="0" w:color="5B9BD5" w:themeColor="accent1"/>
       </w:tblBorders>
-      <w:tblCellMar>
-        <w:top w:w="0" w:type="dxa"/>
-        <w:left w:w="108" w:type="dxa"/>
-        <w:bottom w:w="0" w:type="dxa"/>
-        <w:right w:w="108" w:type="dxa"/>
-      </w:tblCellMar>
     </w:tblPr>
     <w:tblStylePr w:type="firstRow">
       <w:rPr>
@@ -2502,4 +2912,16 @@
     </a:ext>
   </a:extLst>
 </a:theme>
+</file>
+
+<file path=customXml/item1.xml><?xml version="1.0" encoding="utf-8"?>
+<b:Sources xmlns:b="http://schemas.openxmlformats.org/officeDocument/2006/bibliography" xmlns="http://schemas.openxmlformats.org/officeDocument/2006/bibliography" SelectedStyle="\APASixthEditionOfficeOnline.xsl" StyleName="APA" Version="6"/>
+</file>
+
+<file path=customXml/itemProps1.xml><?xml version="1.0" encoding="utf-8"?>
+<ds:datastoreItem xmlns:ds="http://schemas.openxmlformats.org/officeDocument/2006/customXml" ds:itemID="{A0AC36A9-69DA-43C3-927B-A98523B72ECE}">
+  <ds:schemaRefs>
+    <ds:schemaRef ds:uri="http://schemas.openxmlformats.org/officeDocument/2006/bibliography"/>
+  </ds:schemaRefs>
+</ds:datastoreItem>
 </file>
</xml_diff>